<commit_message>
Threads for music and sounds.
</commit_message>
<xml_diff>
--- a/Ressources/Sounds/info.docx
+++ b/Ressources/Sounds/info.docx
@@ -1292,8 +1292,6 @@
           <w:u w:val="none"/>
         </w:rPr>
       </w:pPr>
-      <w:bookmarkStart w:id="0" w:name="_GoBack"/>
-      <w:bookmarkEnd w:id="0"/>
       <w:r>
         <w:rPr>
           <w:lang w:val="fr-FR"/>
@@ -1322,7 +1320,7 @@
         <w:pStyle w:val="Pardeliste"/>
         <w:numPr>
           <w:ilvl w:val="0"/>
-          <w:numId w:val="2"/>
+          <w:numId w:val="3"/>
         </w:numPr>
         <w:rPr>
           <w:rStyle w:val="Sous-titreCar"/>
@@ -1334,121 +1332,45 @@
           <w:lang w:val="fr-CH"/>
         </w:rPr>
       </w:pPr>
-      <w:r>
-        <w:rPr>
-          <w:rStyle w:val="Sous-titreCar"/>
-        </w:rPr>
-        <w:t xml:space="preserve">Page </w:t>
-      </w:r>
       <w:proofErr w:type="spellStart"/>
       <w:r>
         <w:rPr>
           <w:rStyle w:val="Sous-titreCar"/>
         </w:rPr>
-        <w:t>Turn</w:t>
+        <w:t>Walking</w:t>
       </w:r>
       <w:proofErr w:type="spellEnd"/>
       <w:r>
         <w:rPr>
           <w:rStyle w:val="Sous-titreCar"/>
         </w:rPr>
-        <w:t xml:space="preserve"> Sound</w:t>
-      </w:r>
-    </w:p>
-    <w:p>
-      <w:pPr>
-        <w:pStyle w:val="Pardeliste"/>
-        <w:numPr>
-          <w:ilvl w:val="0"/>
-          <w:numId w:val="3"/>
-        </w:numPr>
-      </w:pPr>
-      <w:r>
-        <w:t>http://soundbible.com/2066-Page-Turn.html</w:t>
-      </w:r>
-    </w:p>
-    <w:p>
-      <w:pPr>
-        <w:pStyle w:val="Pardeliste"/>
-        <w:numPr>
-          <w:ilvl w:val="0"/>
-          <w:numId w:val="3"/>
-        </w:numPr>
-      </w:pPr>
-      <w:r>
-        <w:rPr>
-          <w:lang w:val="fr-FR"/>
-        </w:rPr>
-        <w:lastRenderedPageBreak/>
-        <w:t>License: Attribution 3.0</w:t>
-      </w:r>
-      <w:r>
-        <w:rPr>
-          <w:lang w:val="fr-FR"/>
-        </w:rPr>
-        <w:t xml:space="preserve"> </w:t>
-      </w:r>
+        <w:t xml:space="preserve"> On Gravel Sound</w:t>
+      </w:r>
+    </w:p>
+    <w:p/>
+    <w:p>
+      <w:pPr>
+        <w:pStyle w:val="Pardeliste"/>
+        <w:numPr>
+          <w:ilvl w:val="0"/>
+          <w:numId w:val="3"/>
+        </w:numPr>
+      </w:pPr>
       <w:hyperlink r:id="rId27" w:history="1">
         <w:r>
           <w:rPr>
             <w:rStyle w:val="Lienhypertexte"/>
-            <w:lang w:val="fr-FR"/>
           </w:rPr>
-          <w:t>https://creativecommons.org/licenses/by/3.0/fr/</w:t>
+          <w:t>http://soundbible.com/1432-Walking-On-Gravel.html</w:t>
         </w:r>
       </w:hyperlink>
     </w:p>
-    <w:p/>
-    <w:p/>
-    <w:p>
-      <w:pPr>
-        <w:pStyle w:val="Pardeliste"/>
-        <w:numPr>
-          <w:ilvl w:val="0"/>
-          <w:numId w:val="2"/>
-        </w:numPr>
-        <w:rPr>
-          <w:rStyle w:val="Sous-titreCar"/>
-          <w:rFonts w:asciiTheme="minorHAnsi" w:eastAsiaTheme="minorHAnsi" w:hAnsiTheme="minorHAnsi" w:cstheme="minorBidi"/>
-          <w:color w:val="auto"/>
-          <w:spacing w:val="0"/>
-          <w:sz w:val="24"/>
-          <w:szCs w:val="24"/>
-          <w:lang w:val="fr-CH"/>
-        </w:rPr>
-      </w:pPr>
-      <w:r>
-        <w:rPr>
-          <w:rStyle w:val="Sous-titreCar"/>
-        </w:rPr>
-        <w:t xml:space="preserve">Page </w:t>
-      </w:r>
-      <w:proofErr w:type="spellStart"/>
-      <w:r>
-        <w:rPr>
-          <w:rStyle w:val="Sous-titreCar"/>
-        </w:rPr>
-        <w:t>Turn</w:t>
-      </w:r>
-      <w:proofErr w:type="spellEnd"/>
-      <w:r>
-        <w:rPr>
-          <w:rStyle w:val="Sous-titreCar"/>
-        </w:rPr>
-        <w:t xml:space="preserve"> Sound</w:t>
-      </w:r>
-    </w:p>
-    <w:p>
-      <w:pPr>
-        <w:pStyle w:val="Pardeliste"/>
-        <w:numPr>
-          <w:ilvl w:val="0"/>
-          <w:numId w:val="3"/>
-        </w:numPr>
-      </w:pPr>
-      <w:r>
-        <w:t>http://soundbible.com/2066-Page-Turn.html</w:t>
-      </w:r>
+    <w:p>
+      <w:pPr>
+        <w:rPr>
+          <w:lang w:val="fr-FR"/>
+        </w:rPr>
+      </w:pPr>
     </w:p>
     <w:p>
       <w:pPr>
@@ -1487,7 +1409,7 @@
         <w:pStyle w:val="Pardeliste"/>
         <w:numPr>
           <w:ilvl w:val="0"/>
-          <w:numId w:val="2"/>
+          <w:numId w:val="3"/>
         </w:numPr>
         <w:rPr>
           <w:rStyle w:val="Sous-titreCar"/>
@@ -1499,37 +1421,33 @@
           <w:lang w:val="fr-CH"/>
         </w:rPr>
       </w:pPr>
-      <w:r>
-        <w:rPr>
-          <w:rStyle w:val="Sous-titreCar"/>
-        </w:rPr>
-        <w:t xml:space="preserve">Page </w:t>
-      </w:r>
+      <w:bookmarkStart w:id="0" w:name="_GoBack"/>
       <w:proofErr w:type="spellStart"/>
       <w:r>
         <w:rPr>
           <w:rStyle w:val="Sous-titreCar"/>
         </w:rPr>
-        <w:t>Turn</w:t>
+        <w:t>Walking</w:t>
       </w:r>
       <w:proofErr w:type="spellEnd"/>
       <w:r>
         <w:rPr>
           <w:rStyle w:val="Sous-titreCar"/>
         </w:rPr>
-        <w:t xml:space="preserve"> Sound</w:t>
-      </w:r>
-    </w:p>
-    <w:p>
-      <w:pPr>
-        <w:pStyle w:val="Pardeliste"/>
-        <w:numPr>
-          <w:ilvl w:val="0"/>
-          <w:numId w:val="3"/>
-        </w:numPr>
-      </w:pPr>
-      <w:r>
-        <w:t>http://soundbible.com/2066-Page-Turn.html</w:t>
+        <w:t xml:space="preserve"> In Snow Sound</w:t>
+      </w:r>
+    </w:p>
+    <w:bookmarkEnd w:id="0"/>
+    <w:p>
+      <w:pPr>
+        <w:pStyle w:val="Pardeliste"/>
+        <w:numPr>
+          <w:ilvl w:val="0"/>
+          <w:numId w:val="3"/>
+        </w:numPr>
+      </w:pPr>
+      <w:r>
+        <w:t>http://soundbible.com/660-Walking-In-Snow.html</w:t>
       </w:r>
     </w:p>
     <w:p>
@@ -2118,6 +2036,7 @@
         <w:rPr>
           <w:lang w:val="fr-FR"/>
         </w:rPr>
+        <w:lastRenderedPageBreak/>
         <w:t>License: Attribution 3.0</w:t>
       </w:r>
       <w:r>
@@ -2711,6 +2630,7 @@
       </w:hyperlink>
     </w:p>
     <w:p/>
+    <w:p/>
     <w:p>
       <w:pPr>
         <w:pStyle w:val="Pardeliste"/>
@@ -2773,7 +2693,88 @@
         <w:rPr>
           <w:lang w:val="fr-FR"/>
         </w:rPr>
+        <w:t>License: Attribution 3.0</w:t>
+      </w:r>
+      <w:r>
+        <w:rPr>
+          <w:lang w:val="fr-FR"/>
+        </w:rPr>
+        <w:t xml:space="preserve"> </w:t>
+      </w:r>
+      <w:hyperlink r:id="rId44" w:history="1">
+        <w:r>
+          <w:rPr>
+            <w:rStyle w:val="Lienhypertexte"/>
+            <w:lang w:val="fr-FR"/>
+          </w:rPr>
+          <w:t>https://creativecommons.org/licenses/by/3.0/fr/</w:t>
+        </w:r>
+      </w:hyperlink>
+    </w:p>
+    <w:p/>
+    <w:p>
+      <w:pPr>
+        <w:pStyle w:val="Pardeliste"/>
+        <w:numPr>
+          <w:ilvl w:val="0"/>
+          <w:numId w:val="2"/>
+        </w:numPr>
+        <w:rPr>
+          <w:rStyle w:val="Sous-titreCar"/>
+          <w:rFonts w:asciiTheme="minorHAnsi" w:eastAsiaTheme="minorHAnsi" w:hAnsiTheme="minorHAnsi" w:cstheme="minorBidi"/>
+          <w:color w:val="auto"/>
+          <w:spacing w:val="0"/>
+          <w:sz w:val="24"/>
+          <w:szCs w:val="24"/>
+          <w:lang w:val="fr-CH"/>
+        </w:rPr>
+      </w:pPr>
+      <w:r>
+        <w:rPr>
+          <w:rStyle w:val="Sous-titreCar"/>
+        </w:rPr>
         <w:lastRenderedPageBreak/>
+        <w:t xml:space="preserve">Page </w:t>
+      </w:r>
+      <w:proofErr w:type="spellStart"/>
+      <w:r>
+        <w:rPr>
+          <w:rStyle w:val="Sous-titreCar"/>
+        </w:rPr>
+        <w:t>Turn</w:t>
+      </w:r>
+      <w:proofErr w:type="spellEnd"/>
+      <w:r>
+        <w:rPr>
+          <w:rStyle w:val="Sous-titreCar"/>
+        </w:rPr>
+        <w:t xml:space="preserve"> Sound</w:t>
+      </w:r>
+    </w:p>
+    <w:p>
+      <w:pPr>
+        <w:pStyle w:val="Pardeliste"/>
+        <w:numPr>
+          <w:ilvl w:val="0"/>
+          <w:numId w:val="3"/>
+        </w:numPr>
+      </w:pPr>
+      <w:r>
+        <w:t>http://soundbible.com/2066-Page-Turn.html</w:t>
+      </w:r>
+    </w:p>
+    <w:p>
+      <w:pPr>
+        <w:pStyle w:val="Pardeliste"/>
+        <w:numPr>
+          <w:ilvl w:val="0"/>
+          <w:numId w:val="3"/>
+        </w:numPr>
+      </w:pPr>
+      <w:r>
+        <w:rPr>
+          <w:lang w:val="fr-FR"/>
+        </w:rPr>
         <w:t>License: Attribution 3.0</w:t>
       </w:r>
       <w:r>
@@ -2782,7 +2783,7 @@
         </w:rPr>
         <w:t xml:space="preserve"> </w:t>
       </w:r>
-      <w:hyperlink r:id="rId44" w:history="1">
+      <w:hyperlink r:id="rId45" w:history="1">
         <w:r>
           <w:rPr>
             <w:rStyle w:val="Lienhypertexte"/>
@@ -2841,7 +2842,7 @@
                     </pic:cNvPicPr>
                   </pic:nvPicPr>
                   <pic:blipFill>
-                    <a:blip r:embed="rId45">
+                    <a:blip r:embed="rId46">
                       <a:extLst>
                         <a:ext uri="{28A0092B-C50C-407E-A947-70E740481C1C}">
                           <a14:useLocalDpi xmlns:a14="http://schemas.microsoft.com/office/drawing/2010/main" val="0"/>
@@ -2900,7 +2901,7 @@
                     </pic:cNvPicPr>
                   </pic:nvPicPr>
                   <pic:blipFill>
-                    <a:blip r:embed="rId46">
+                    <a:blip r:embed="rId47">
                       <a:extLst>
                         <a:ext uri="{28A0092B-C50C-407E-A947-70E740481C1C}">
                           <a14:useLocalDpi xmlns:a14="http://schemas.microsoft.com/office/drawing/2010/main" val="0"/>
@@ -2954,7 +2955,7 @@
                     </pic:cNvPicPr>
                   </pic:nvPicPr>
                   <pic:blipFill>
-                    <a:blip r:embed="rId47">
+                    <a:blip r:embed="rId48">
                       <a:extLst>
                         <a:ext uri="{28A0092B-C50C-407E-A947-70E740481C1C}">
                           <a14:useLocalDpi xmlns:a14="http://schemas.microsoft.com/office/drawing/2010/main" val="0"/>

</xml_diff>